<commit_message>
uploaded avinash_r development environment (EDW)
</commit_message>
<xml_diff>
--- a/documents/Edifice Data Extraction process.docx
+++ b/documents/Edifice Data Extraction process.docx
@@ -131,10 +131,7 @@
         </w:numPr>
       </w:pPr>
       <w:r>
-        <w:t xml:space="preserve">  </w:t>
-      </w:r>
-      <w:r>
-        <w:t>/data/raw/edifice/</w:t>
+        <w:t xml:space="preserve">  /data/raw/edifice/</w:t>
       </w:r>
       <w:proofErr w:type="spellStart"/>
       <w:r>
@@ -234,13 +231,7 @@
         <w:t xml:space="preserve"> </w:t>
       </w:r>
       <w:r>
-        <w:t xml:space="preserve">/* with </w:t>
-      </w:r>
-      <w:r>
-        <w:t>/data/raw/edifice/</w:t>
-      </w:r>
-      <w:r>
-        <w:t>processed</w:t>
+        <w:t>/* with /data/raw/edifice/processed</w:t>
       </w:r>
       <w:r>
         <w:t>/retailer</w:t>
@@ -254,10 +245,7 @@
       </w:r>
       <w:proofErr w:type="spellEnd"/>
       <w:r>
-        <w:t>/</w:t>
-      </w:r>
-      <w:r>
-        <w:t>* and update files if required.</w:t>
+        <w:t>/* and update files if required.</w:t>
       </w:r>
     </w:p>
     <w:p>
@@ -284,10 +272,7 @@
         <w:t xml:space="preserve">Create </w:t>
       </w:r>
       <w:r>
-        <w:t xml:space="preserve">Hive external partitioned table on top of </w:t>
-      </w:r>
-      <w:r>
-        <w:t>/data/raw/edifice/processed/retailer/</w:t>
+        <w:t>Hive external partitioned table on top of /data/raw/edifice/processed/retailer/</w:t>
       </w:r>
       <w:proofErr w:type="spellStart"/>
       <w:r>
@@ -307,12 +292,124 @@
         </w:numPr>
       </w:pPr>
       <w:r>
-        <w:t>Create Hive O</w:t>
-      </w:r>
+        <w:t>Create Hive ORC internal table from above hive external table.</w:t>
+      </w:r>
+    </w:p>
+    <w:p/>
+    <w:p>
+      <w:r>
+        <w:t>Execution Steps:</w:t>
+      </w:r>
+    </w:p>
+    <w:p>
+      <w:r>
+        <w:t xml:space="preserve">spark-submit --class </w:t>
+      </w:r>
+      <w:proofErr w:type="spellStart"/>
+      <w:proofErr w:type="gramStart"/>
+      <w:r>
+        <w:t>com.yeti.dwh.edifice</w:t>
+      </w:r>
+      <w:proofErr w:type="gramEnd"/>
+      <w:r>
+        <w:t>.edificeLoader</w:t>
+      </w:r>
+      <w:proofErr w:type="spellEnd"/>
+      <w:r>
+        <w:t xml:space="preserve"> \</w:t>
+      </w:r>
+    </w:p>
+    <w:p>
+      <w:r>
+        <w:t>--master yarn \</w:t>
+      </w:r>
+    </w:p>
+    <w:p>
+      <w:r>
+        <w:t>--deploy-mode cluster \</w:t>
+      </w:r>
+    </w:p>
+    <w:p>
+      <w:r>
+        <w:t>edw_2.11-1.1.6.jar \</w:t>
+      </w:r>
+    </w:p>
+    <w:p>
+      <w:r>
+        <w:t>adl://yetiadls.azuredatalakestore.net/clusters/data/raw/edifice/input \</w:t>
+      </w:r>
+    </w:p>
+    <w:p>
+      <w:r>
+        <w:t>adl://yetiadls.azuredatalakestore.net/clusters/data/raw/edifice/output \</w:t>
+      </w:r>
+    </w:p>
+    <w:p>
+      <w:r>
+        <w:t>adl://yetiadls.azuredatalakestore.net/clusters/data/raw/edifice/staging \</w:t>
+      </w:r>
+    </w:p>
+    <w:p>
+      <w:r>
+        <w:t>adl://yetiadls.azuredatalakestore.net/clusters/data/raw/edifice/archive</w:t>
+      </w:r>
+    </w:p>
+    <w:p/>
+    <w:p/>
+    <w:p>
+      <w:r>
+        <w:t xml:space="preserve">spark-submit --class </w:t>
+      </w:r>
+      <w:proofErr w:type="spellStart"/>
+      <w:proofErr w:type="gramStart"/>
+      <w:r>
+        <w:t>com.yeti.dwh.edifice</w:t>
+      </w:r>
+      <w:proofErr w:type="gramEnd"/>
+      <w:r>
+        <w:t>.HDFSUtil</w:t>
+      </w:r>
+      <w:proofErr w:type="spellEnd"/>
+      <w:r>
+        <w:t xml:space="preserve"> \</w:t>
+      </w:r>
+    </w:p>
+    <w:p>
+      <w:r>
+        <w:t>--master yarn \</w:t>
+      </w:r>
+    </w:p>
+    <w:p>
+      <w:r>
+        <w:t>--deploy-mode cluster \</w:t>
+      </w:r>
+    </w:p>
+    <w:p>
       <w:bookmarkStart w:id="0" w:name="_GoBack"/>
       <w:bookmarkEnd w:id="0"/>
       <w:r>
-        <w:t>RC internal table from above hive external table.</w:t>
+        <w:t>edw_2.11-1.1.6.jar \</w:t>
+      </w:r>
+    </w:p>
+    <w:p>
+      <w:r>
+        <w:lastRenderedPageBreak/>
+        <w:t>adl://yetiadls.azuredatalakestore.net/clusters/data/raw/edifice/input \</w:t>
+      </w:r>
+    </w:p>
+    <w:p>
+      <w:r>
+        <w:t>adl://yetiadls.azuredatalakestore.net/clusters/data/raw/edifice/output \</w:t>
+      </w:r>
+    </w:p>
+    <w:p>
+      <w:r>
+        <w:t>adl://yetiadls.azuredatalakestore.net/clusters/data/raw/edifice/staging \</w:t>
+      </w:r>
+    </w:p>
+    <w:p>
+      <w:r>
+        <w:t>adl://yetiadls.azuredatalakestore.net/clusters/data/raw/edifice/archive</w:t>
       </w:r>
     </w:p>
     <w:sectPr>

</xml_diff>